<commit_message>
Buku Project Dan Bab IV
Buku Project Dan Bab IV
</commit_message>
<xml_diff>
--- a/BAB IV.docx
+++ b/BAB IV.docx
@@ -19,7 +19,6 @@
       </w:r>
     </w:p>
     <w:p>
-      <w:proofErr w:type="gramStart"/>
       <w:r>
         <w:t>Setelah</w:t>
       </w:r>
@@ -27,19 +26,7 @@
         <w:t xml:space="preserve"> desain sistem </w:t>
       </w:r>
       <w:r>
-        <w:t>telah ditentukan maka selanjutnya adalah mewujudkannya dalam implementasi program.</w:t>
-      </w:r>
-      <w:proofErr w:type="gramEnd"/>
-      <w:r>
-        <w:t xml:space="preserve"> Pada </w:t>
-      </w:r>
-      <w:proofErr w:type="gramStart"/>
-      <w:r>
-        <w:t>bab</w:t>
-      </w:r>
-      <w:proofErr w:type="gramEnd"/>
-      <w:r>
-        <w:t xml:space="preserve"> ini dijelaskan mengenai implementasi pada fitur-fitur yang dimiliki oleh </w:t>
+        <w:t xml:space="preserve">telah ditentukan maka selanjutnya adalah mewujudkannya dalam implementasi program. Pada bab ini dijelaskan mengenai implementasi pada fitur-fitur yang dimiliki oleh </w:t>
       </w:r>
       <w:r>
         <w:t>aplikasi laundry</w:t>
@@ -51,15 +38,7 @@
         <w:t xml:space="preserve">ini. </w:t>
       </w:r>
       <w:r>
-        <w:t xml:space="preserve">Desain yang dibuat pada </w:t>
-      </w:r>
-      <w:proofErr w:type="gramStart"/>
-      <w:r>
-        <w:t>bab</w:t>
-      </w:r>
-      <w:proofErr w:type="gramEnd"/>
-      <w:r>
-        <w:t xml:space="preserve"> sebelumnya dijelaskan pada bab ini.</w:t>
+        <w:t>Desain yang dibuat pada bab sebelumnya dijelaskan pada bab ini.</w:t>
       </w:r>
     </w:p>
     <w:p>
@@ -72,15 +51,7 @@
     </w:p>
     <w:p>
       <w:r>
-        <w:t xml:space="preserve">Pada proses login ini, user diminta untuk memasukan username dan password pada kolom yang tersedia. </w:t>
-      </w:r>
-      <w:proofErr w:type="gramStart"/>
-      <w:r>
-        <w:t>Yang dapat melakukan login ini hanya user atau pegawai yang terdaftar dalam database pegawai.</w:t>
-      </w:r>
-      <w:proofErr w:type="gramEnd"/>
-      <w:r>
-        <w:t xml:space="preserve"> Berikut adalah potongan program pada proses login.</w:t>
+        <w:t>Pada proses login ini, user diminta untuk memasukan username dan password pada kolom yang tersedia. Yang dapat melakukan login ini hanya user atau pegawai yang terdaftar dalam database pegawai. Berikut adalah potongan program pada proses login.</w:t>
       </w:r>
     </w:p>
     <w:p>
@@ -156,19 +127,11 @@
         </w:rPr>
         <w:t xml:space="preserve">    </w:t>
       </w:r>
-      <w:proofErr w:type="gramStart"/>
-      <w:r>
-        <w:rPr>
-          <w:highlight w:val="white"/>
-        </w:rPr>
-        <w:t>MsgBox(</w:t>
-      </w:r>
-      <w:proofErr w:type="gramEnd"/>
-      <w:r>
-        <w:rPr>
-          <w:highlight w:val="white"/>
-        </w:rPr>
-        <w:t>"Harap Isi Username dan Password!")</w:t>
+      <w:r>
+        <w:rPr>
+          <w:highlight w:val="white"/>
+        </w:rPr>
+        <w:t>MsgBox("Harap Isi Username dan Password!")</w:t>
       </w:r>
     </w:p>
     <w:p>
@@ -206,19 +169,11 @@
         </w:rPr>
         <w:t xml:space="preserve">  </w:t>
       </w:r>
-      <w:proofErr w:type="gramStart"/>
-      <w:r>
-        <w:rPr>
-          <w:highlight w:val="white"/>
-        </w:rPr>
-        <w:t>MsgBox(</w:t>
-      </w:r>
-      <w:proofErr w:type="gramEnd"/>
-      <w:r>
-        <w:rPr>
-          <w:highlight w:val="white"/>
-        </w:rPr>
-        <w:t>"Harap Isi Username!")</w:t>
+      <w:r>
+        <w:rPr>
+          <w:highlight w:val="white"/>
+        </w:rPr>
+        <w:t>MsgBox("Harap Isi Username!")</w:t>
       </w:r>
     </w:p>
     <w:p>
@@ -265,19 +220,11 @@
         </w:rPr>
         <w:t xml:space="preserve">  </w:t>
       </w:r>
-      <w:proofErr w:type="gramStart"/>
-      <w:r>
-        <w:rPr>
-          <w:highlight w:val="white"/>
-        </w:rPr>
-        <w:t>MsgBox(</w:t>
-      </w:r>
-      <w:proofErr w:type="gramEnd"/>
-      <w:r>
-        <w:rPr>
-          <w:highlight w:val="white"/>
-        </w:rPr>
-        <w:t>"Harap Isi Password!")</w:t>
+      <w:r>
+        <w:rPr>
+          <w:highlight w:val="white"/>
+        </w:rPr>
+        <w:t>MsgBox("Harap Isi Password!")</w:t>
       </w:r>
     </w:p>
     <w:p>
@@ -471,35 +418,7 @@
         <w:rPr>
           <w:highlight w:val="white"/>
         </w:rPr>
-        <w:t xml:space="preserve">Pada segmen di atas adalah kode program yang </w:t>
-      </w:r>
-      <w:proofErr w:type="gramStart"/>
-      <w:r>
-        <w:rPr>
-          <w:highlight w:val="white"/>
-        </w:rPr>
-        <w:t>akan</w:t>
-      </w:r>
-      <w:proofErr w:type="gramEnd"/>
-      <w:r>
-        <w:rPr>
-          <w:highlight w:val="white"/>
-        </w:rPr>
-        <w:t xml:space="preserve"> dijalankan ketika tombol login pada form login ditekan. Pada baris 2 hingga baris 9 merupakan pengecekan untuk field username dan password kosong atau tidak. Jika username atau password kosong makan </w:t>
-      </w:r>
-      <w:proofErr w:type="gramStart"/>
-      <w:r>
-        <w:rPr>
-          <w:highlight w:val="white"/>
-        </w:rPr>
-        <w:t>akan</w:t>
-      </w:r>
-      <w:proofErr w:type="gramEnd"/>
-      <w:r>
-        <w:rPr>
-          <w:highlight w:val="white"/>
-        </w:rPr>
-        <w:t xml:space="preserve"> keluar pesan jika username atau password kosong. </w:t>
+        <w:t xml:space="preserve">Pada segmen di atas adalah kode program yang akan dijalankan ketika tombol login pada form login ditekan. Pada baris 2 hingga baris 9 merupakan pengecekan untuk field username dan password kosong atau tidak. Jika username atau password kosong makan akan keluar pesan jika username atau password kosong. </w:t>
       </w:r>
       <w:r>
         <w:rPr>
@@ -769,21 +688,7 @@
         <w:rPr>
           <w:highlight w:val="white"/>
         </w:rPr>
-        <w:t>user &amp; "</w:t>
-      </w:r>
-      <w:proofErr w:type="gramStart"/>
-      <w:r>
-        <w:rPr>
-          <w:highlight w:val="white"/>
-        </w:rPr>
-        <w:t>;password</w:t>
-      </w:r>
-      <w:proofErr w:type="gramEnd"/>
-      <w:r>
-        <w:rPr>
-          <w:highlight w:val="white"/>
-        </w:rPr>
-        <w:t>=" &amp; pass</w:t>
+        <w:t>user &amp; ";password=" &amp; pass</w:t>
       </w:r>
     </w:p>
     <w:p>
@@ -842,19 +747,11 @@
         </w:rPr>
         <w:t xml:space="preserve">    </w:t>
       </w:r>
-      <w:proofErr w:type="gramStart"/>
-      <w:r>
-        <w:rPr>
-          <w:highlight w:val="white"/>
-        </w:rPr>
-        <w:t>MsgBox(</w:t>
-      </w:r>
-      <w:proofErr w:type="gramEnd"/>
-      <w:r>
-        <w:rPr>
-          <w:highlight w:val="white"/>
-        </w:rPr>
-        <w:t>"Berhasil Koneksi!")</w:t>
+      <w:r>
+        <w:rPr>
+          <w:highlight w:val="white"/>
+        </w:rPr>
+        <w:t>MsgBox("Berhasil Koneksi!")</w:t>
       </w:r>
     </w:p>
     <w:p>
@@ -1568,41 +1465,13 @@
         <w:rPr>
           <w:highlight w:val="white"/>
         </w:rPr>
-        <w:t xml:space="preserve">Segmen di atas melakukan pengecekan data dari form login dengan database. </w:t>
-      </w:r>
-      <w:proofErr w:type="gramStart"/>
-      <w:r>
-        <w:rPr>
-          <w:highlight w:val="white"/>
-        </w:rPr>
-        <w:t>Baris 1 hingga baris 18 merupakan pengecekan terhadap pegawai yang memasukan username dan password benar atau tidak pada database.</w:t>
-      </w:r>
-      <w:proofErr w:type="gramEnd"/>
-      <w:r>
-        <w:rPr>
-          <w:highlight w:val="white"/>
-        </w:rPr>
-        <w:t xml:space="preserve"> </w:t>
-      </w:r>
-      <w:r>
-        <w:rPr>
-          <w:highlight w:val="white"/>
-        </w:rPr>
-        <w:t xml:space="preserve">Pada baris 4 terdapat query untuk mengecek data pada database. </w:t>
-      </w:r>
-      <w:proofErr w:type="gramStart"/>
-      <w:r>
-        <w:rPr>
-          <w:highlight w:val="white"/>
-        </w:rPr>
-        <w:t>Kemudian baris 19 hingga baris 40 merupakan pengecekan terhadap hakakses user yang didapat pada tabel “thakakses”.</w:t>
-      </w:r>
-      <w:proofErr w:type="gramEnd"/>
-      <w:r>
-        <w:rPr>
-          <w:highlight w:val="white"/>
-        </w:rPr>
-        <w:t xml:space="preserve"> </w:t>
+        <w:t xml:space="preserve">Segmen di atas melakukan pengecekan data dari form login dengan database. Baris 1 hingga baris 18 merupakan pengecekan terhadap pegawai yang memasukan username dan password benar atau tidak pada database. </w:t>
+      </w:r>
+      <w:r>
+        <w:rPr>
+          <w:highlight w:val="white"/>
+        </w:rPr>
+        <w:t xml:space="preserve">Pada baris 4 terdapat query untuk mengecek data pada database. Kemudian baris 19 hingga baris 40 merupakan pengecekan terhadap hakakses user yang didapat pada tabel “thakakses”. </w:t>
       </w:r>
     </w:p>
     <w:p>
@@ -1654,21 +1523,7 @@
         <w:rPr>
           <w:highlight w:val="white"/>
         </w:rPr>
-        <w:t xml:space="preserve"> ini, pegawai </w:t>
-      </w:r>
-      <w:proofErr w:type="gramStart"/>
-      <w:r>
-        <w:rPr>
-          <w:highlight w:val="white"/>
-        </w:rPr>
-        <w:t>akan</w:t>
-      </w:r>
-      <w:proofErr w:type="gramEnd"/>
-      <w:r>
-        <w:rPr>
-          <w:highlight w:val="white"/>
-        </w:rPr>
-        <w:t xml:space="preserve"> memasukan beberapa data </w:t>
+        <w:t xml:space="preserve"> ini, pegawai akan memasukan beberapa data </w:t>
       </w:r>
       <w:r>
         <w:rPr>
@@ -1692,21 +1547,7 @@
         <w:rPr>
           <w:highlight w:val="white"/>
         </w:rPr>
-        <w:t xml:space="preserve"> Fungsi insert atau tambah ini terdapat pada setiap form master. Source code pada setiap form pada umumnya memiliki karakteristik yang </w:t>
-      </w:r>
-      <w:proofErr w:type="gramStart"/>
-      <w:r>
-        <w:rPr>
-          <w:highlight w:val="white"/>
-        </w:rPr>
-        <w:t>sama</w:t>
-      </w:r>
-      <w:proofErr w:type="gramEnd"/>
-      <w:r>
-        <w:rPr>
-          <w:highlight w:val="white"/>
-        </w:rPr>
-        <w:t>.</w:t>
+        <w:t xml:space="preserve"> Fungsi insert atau tambah ini terdapat pada setiap form master. Source code pada setiap form pada umumnya memiliki karakteristik yang sama.</w:t>
       </w:r>
       <w:r>
         <w:rPr>
@@ -2124,19 +1965,11 @@
         </w:rPr>
         <w:t xml:space="preserve">   </w:t>
       </w:r>
-      <w:proofErr w:type="gramStart"/>
-      <w:r>
-        <w:rPr>
-          <w:highlight w:val="white"/>
-        </w:rPr>
-        <w:t>tgllhr</w:t>
-      </w:r>
-      <w:proofErr w:type="gramEnd"/>
-      <w:r>
-        <w:rPr>
-          <w:highlight w:val="white"/>
-        </w:rPr>
-        <w:t>, jeniskelamin)</w:t>
+      <w:r>
+        <w:rPr>
+          <w:highlight w:val="white"/>
+        </w:rPr>
+        <w:t>tgllhr, jeniskelamin)</w:t>
       </w:r>
     </w:p>
     <w:p>
@@ -2515,21 +2348,7 @@
         <w:rPr>
           <w:highlight w:val="white"/>
         </w:rPr>
-        <w:t xml:space="preserve">Pada baris 1 hingga baris 10 merupakan deklarasi dari variable yang membantu untuk memberikan value yang </w:t>
-      </w:r>
-      <w:proofErr w:type="gramStart"/>
-      <w:r>
-        <w:rPr>
-          <w:highlight w:val="white"/>
-        </w:rPr>
-        <w:t>sama</w:t>
-      </w:r>
-      <w:proofErr w:type="gramEnd"/>
-      <w:r>
-        <w:rPr>
-          <w:highlight w:val="white"/>
-        </w:rPr>
-        <w:t xml:space="preserve"> dengan format database.</w:t>
+        <w:t>Pada baris 1 hingga baris 10 merupakan deklarasi dari variable yang membantu untuk memberikan value yang sama dengan format database.</w:t>
       </w:r>
       <w:r>
         <w:rPr>
@@ -2566,16 +2385,8 @@
         <w:rPr>
           <w:highlight w:val="white"/>
         </w:rPr>
-        <w:t xml:space="preserve">  </w:t>
-      </w:r>
-      <w:proofErr w:type="gramStart"/>
-      <w:r>
-        <w:rPr>
-          <w:highlight w:val="white"/>
-        </w:rPr>
-        <w:t>Berikut penjelasan class tambah member.</w:t>
-      </w:r>
-      <w:proofErr w:type="gramEnd"/>
+        <w:t xml:space="preserve">  Berikut penjelasan class tambah member.</w:t>
+      </w:r>
     </w:p>
     <w:p>
       <w:pPr>
@@ -2825,21 +2636,7 @@
         <w:rPr>
           <w:highlight w:val="white"/>
         </w:rPr>
-        <w:t>'dd-mm-yyyy'),</w:t>
-      </w:r>
-      <w:proofErr w:type="gramStart"/>
-      <w:r>
-        <w:rPr>
-          <w:highlight w:val="white"/>
-        </w:rPr>
-        <w:t>:jk</w:t>
-      </w:r>
-      <w:proofErr w:type="gramEnd"/>
-      <w:r>
-        <w:rPr>
-          <w:highlight w:val="white"/>
-        </w:rPr>
-        <w:t>)"</w:t>
+        <w:t>'dd-mm-yyyy'),:jk)"</w:t>
       </w:r>
     </w:p>
     <w:p>
@@ -2931,21 +2728,7 @@
         <w:rPr>
           <w:highlight w:val="white"/>
         </w:rPr>
-        <w:t xml:space="preserve">20, </w:t>
-      </w:r>
-      <w:proofErr w:type="gramStart"/>
-      <w:r>
-        <w:rPr>
-          <w:highlight w:val="white"/>
-        </w:rPr>
-        <w:t>nama</w:t>
-      </w:r>
-      <w:proofErr w:type="gramEnd"/>
-      <w:r>
-        <w:rPr>
-          <w:highlight w:val="white"/>
-        </w:rPr>
-        <w:t>, ParameterDirection.Input))</w:t>
+        <w:t>20, nama, ParameterDirection.Input))</w:t>
       </w:r>
     </w:p>
     <w:p>
@@ -3079,19 +2862,11 @@
         </w:rPr>
         <w:t xml:space="preserve">  </w:t>
       </w:r>
-      <w:proofErr w:type="gramStart"/>
-      <w:r>
-        <w:rPr>
-          <w:highlight w:val="white"/>
-        </w:rPr>
-        <w:t>tgllahir</w:t>
-      </w:r>
-      <w:proofErr w:type="gramEnd"/>
-      <w:r>
-        <w:rPr>
-          <w:highlight w:val="white"/>
-        </w:rPr>
-        <w:t>, ParameterDirection.Input))</w:t>
+      <w:r>
+        <w:rPr>
+          <w:highlight w:val="white"/>
+        </w:rPr>
+        <w:t>tgllahir, ParameterDirection.Input))</w:t>
       </w:r>
     </w:p>
     <w:p>
@@ -3291,27 +3066,13 @@
         <w:rPr>
           <w:highlight w:val="white"/>
         </w:rPr>
-        <w:t xml:space="preserve">. </w:t>
-      </w:r>
-      <w:proofErr w:type="gramStart"/>
-      <w:r>
-        <w:rPr>
-          <w:highlight w:val="white"/>
-        </w:rPr>
-        <w:t>Sehingga data yang dimasukkan sesuai dengan kategori y</w:t>
-      </w:r>
-      <w:r>
-        <w:rPr>
-          <w:highlight w:val="white"/>
-        </w:rPr>
-        <w:t>ang digunakan database.</w:t>
-      </w:r>
-      <w:proofErr w:type="gramEnd"/>
-      <w:r>
-        <w:rPr>
-          <w:highlight w:val="white"/>
-        </w:rPr>
-        <w:t xml:space="preserve"> Baris 14</w:t>
+        <w:t>. Sehingga data yang dimasukkan sesuai dengan kategori y</w:t>
+      </w:r>
+      <w:r>
+        <w:rPr>
+          <w:highlight w:val="white"/>
+        </w:rPr>
+        <w:t>ang digunakan database. Baris 14</w:t>
       </w:r>
       <w:r>
         <w:rPr>
@@ -3369,21 +3130,7 @@
         <w:rPr>
           <w:highlight w:val="white"/>
         </w:rPr>
-        <w:t xml:space="preserve"> dapat memilih data pada </w:t>
-      </w:r>
-      <w:proofErr w:type="gramStart"/>
-      <w:r>
-        <w:rPr>
-          <w:highlight w:val="white"/>
-        </w:rPr>
-        <w:t>gridview  masing</w:t>
-      </w:r>
-      <w:proofErr w:type="gramEnd"/>
-      <w:r>
-        <w:rPr>
-          <w:highlight w:val="white"/>
-        </w:rPr>
-        <w:t xml:space="preserve">-masing form master. </w:t>
+        <w:t xml:space="preserve"> dapat memilih data pada gridview  masing-masing form master. </w:t>
       </w:r>
       <w:r>
         <w:t xml:space="preserve">Pada umumnya source code untuk </w:t>
@@ -3396,15 +3143,7 @@
       </w:r>
       <w:r>
         <w:lastRenderedPageBreak/>
-        <w:t xml:space="preserve">yang </w:t>
-      </w:r>
-      <w:proofErr w:type="gramStart"/>
-      <w:r>
-        <w:t>sama</w:t>
-      </w:r>
-      <w:proofErr w:type="gramEnd"/>
-      <w:r>
-        <w:t xml:space="preserve">. </w:t>
+        <w:t xml:space="preserve">yang sama. </w:t>
       </w:r>
       <w:r>
         <w:t>Data</w:t>
@@ -3413,15 +3152,7 @@
         <w:t xml:space="preserve"> yang digunak</w:t>
       </w:r>
       <w:r>
-        <w:t xml:space="preserve">an </w:t>
-      </w:r>
-      <w:proofErr w:type="gramStart"/>
-      <w:r>
-        <w:t>akan</w:t>
-      </w:r>
-      <w:proofErr w:type="gramEnd"/>
-      <w:r>
-        <w:t xml:space="preserve"> disesuaikan dengan form</w:t>
+        <w:t>an akan disesuaikan dengan form</w:t>
       </w:r>
       <w:r>
         <w:t xml:space="preserve">nya. Berikut contoh implementasi source code untuk </w:t>
@@ -4113,28 +3844,12 @@
         </w:rPr>
         <w:t xml:space="preserve">Pada baris 1 hingga baris 8 merupakan deklarasi variable dari value yang didapat dari form master. </w:t>
       </w:r>
-      <w:proofErr w:type="gramStart"/>
-      <w:r>
-        <w:rPr>
-          <w:highlight w:val="white"/>
-        </w:rPr>
-        <w:t>Kemudian pada baris 11 merupakan pengecekan pada data yang dimasukan telah terisi.</w:t>
-      </w:r>
-      <w:proofErr w:type="gramEnd"/>
-      <w:r>
-        <w:rPr>
-          <w:highlight w:val="white"/>
-        </w:rPr>
-        <w:t xml:space="preserve"> Data dari form tersebut kemudian dilemparkan ke class dari program untuk diolah dan dilanjutkan kedalam database master. </w:t>
-      </w:r>
-      <w:proofErr w:type="gramStart"/>
-      <w:r>
-        <w:rPr>
-          <w:highlight w:val="white"/>
-        </w:rPr>
-        <w:t>Berikut potongan program dari class yang digunakan untuk memasukan data pada database master.</w:t>
-      </w:r>
-      <w:proofErr w:type="gramEnd"/>
+      <w:r>
+        <w:rPr>
+          <w:highlight w:val="white"/>
+        </w:rPr>
+        <w:t>Kemudian pada baris 11 merupakan pengecekan pada data yang dimasukan telah terisi. Data dari form tersebut kemudian dilemparkan ke class dari program untuk diolah dan dilanjutkan kedalam database master. Berikut potongan program dari class yang digunakan untuk memasukan data pada database master.</w:t>
+      </w:r>
     </w:p>
     <w:p>
       <w:pPr>
@@ -4358,19 +4073,11 @@
         </w:rPr>
         <w:t xml:space="preserve">  </w:t>
       </w:r>
-      <w:proofErr w:type="gramStart"/>
-      <w:r>
-        <w:rPr>
-          <w:highlight w:val="white"/>
-        </w:rPr>
-        <w:t>tgllahir=</w:t>
-      </w:r>
-      <w:proofErr w:type="gramEnd"/>
-      <w:r>
-        <w:rPr>
-          <w:highlight w:val="white"/>
-        </w:rPr>
-        <w:t xml:space="preserve">TO_DATE(:tgllahir, 'dd-mm-yyyy'),jk=:jk where </w:t>
+      <w:r>
+        <w:rPr>
+          <w:highlight w:val="white"/>
+        </w:rPr>
+        <w:t xml:space="preserve">tgllahir=TO_DATE(:tgllahir, 'dd-mm-yyyy'),jk=:jk where </w:t>
       </w:r>
     </w:p>
     <w:p>
@@ -4391,19 +4098,11 @@
         </w:rPr>
         <w:t xml:space="preserve">  </w:t>
       </w:r>
-      <w:proofErr w:type="gramStart"/>
-      <w:r>
-        <w:rPr>
-          <w:highlight w:val="white"/>
-        </w:rPr>
-        <w:t>idmember</w:t>
-      </w:r>
-      <w:proofErr w:type="gramEnd"/>
-      <w:r>
-        <w:rPr>
-          <w:highlight w:val="white"/>
-        </w:rPr>
-        <w:t>=:idmember"</w:t>
+      <w:r>
+        <w:rPr>
+          <w:highlight w:val="white"/>
+        </w:rPr>
+        <w:t>idmember=:idmember"</w:t>
       </w:r>
     </w:p>
     <w:p>
@@ -4495,21 +4194,7 @@
         <w:rPr>
           <w:highlight w:val="white"/>
         </w:rPr>
-        <w:t xml:space="preserve">20, </w:t>
-      </w:r>
-      <w:proofErr w:type="gramStart"/>
-      <w:r>
-        <w:rPr>
-          <w:highlight w:val="white"/>
-        </w:rPr>
-        <w:t>nama</w:t>
-      </w:r>
-      <w:proofErr w:type="gramEnd"/>
-      <w:r>
-        <w:rPr>
-          <w:highlight w:val="white"/>
-        </w:rPr>
-        <w:t>, ParameterDirection.Input))</w:t>
+        <w:t>20, nama, ParameterDirection.Input))</w:t>
       </w:r>
     </w:p>
     <w:p>
@@ -4643,19 +4328,11 @@
         </w:rPr>
         <w:t xml:space="preserve">  </w:t>
       </w:r>
-      <w:proofErr w:type="gramStart"/>
-      <w:r>
-        <w:rPr>
-          <w:highlight w:val="white"/>
-        </w:rPr>
-        <w:t>tgllahir</w:t>
-      </w:r>
-      <w:proofErr w:type="gramEnd"/>
-      <w:r>
-        <w:rPr>
-          <w:highlight w:val="white"/>
-        </w:rPr>
-        <w:t>, ParameterDirection.Input))</w:t>
+      <w:r>
+        <w:rPr>
+          <w:highlight w:val="white"/>
+        </w:rPr>
+        <w:t>tgllahir, ParameterDirection.Input))</w:t>
       </w:r>
     </w:p>
     <w:p>
@@ -4813,30 +4490,8 @@
         <w:rPr>
           <w:highlight w:val="white"/>
         </w:rPr>
-        <w:t xml:space="preserve">an program merupakan query yang </w:t>
-      </w:r>
-      <w:proofErr w:type="gramStart"/>
-      <w:r>
-        <w:rPr>
-          <w:highlight w:val="white"/>
-        </w:rPr>
-        <w:t>akan</w:t>
-      </w:r>
-      <w:proofErr w:type="gramEnd"/>
-      <w:r>
-        <w:rPr>
-          <w:highlight w:val="white"/>
-        </w:rPr>
-        <w:t xml:space="preserve"> dikirimkan kedalam database. Pada baris 8 hingga baris 13 adalah deskripsi value data dari program untuk query database. </w:t>
-      </w:r>
-      <w:proofErr w:type="gramStart"/>
-      <w:r>
-        <w:rPr>
-          <w:highlight w:val="white"/>
-        </w:rPr>
-        <w:t>Dan dieksekusi pada baris 14.</w:t>
-      </w:r>
-      <w:proofErr w:type="gramEnd"/>
+        <w:t>an program merupakan query yang akan dikirimkan kedalam database. Pada baris 8 hingga baris 13 adalah deskripsi value data dari program untuk query database. Dan dieksekusi pada baris 14.</w:t>
+      </w:r>
     </w:p>
     <w:p>
       <w:pPr>
@@ -4862,35 +4517,7 @@
         <w:rPr>
           <w:highlight w:val="white"/>
         </w:rPr>
-        <w:t xml:space="preserve">Pada setiap master pada program memiliki fitur delete untuk menghapus data pada database. Data yang </w:t>
-      </w:r>
-      <w:proofErr w:type="gramStart"/>
-      <w:r>
-        <w:rPr>
-          <w:highlight w:val="white"/>
-        </w:rPr>
-        <w:t>akan</w:t>
-      </w:r>
-      <w:proofErr w:type="gramEnd"/>
-      <w:r>
-        <w:rPr>
-          <w:highlight w:val="white"/>
-        </w:rPr>
-        <w:t xml:space="preserve"> dihapus dapat beragam sesuai dengan masternya. Pada umumnya kode program dari menghapus ini memiliki karakteristik yang </w:t>
-      </w:r>
-      <w:proofErr w:type="gramStart"/>
-      <w:r>
-        <w:rPr>
-          <w:highlight w:val="white"/>
-        </w:rPr>
-        <w:t>sama</w:t>
-      </w:r>
-      <w:proofErr w:type="gramEnd"/>
-      <w:r>
-        <w:rPr>
-          <w:highlight w:val="white"/>
-        </w:rPr>
-        <w:t xml:space="preserve"> pada setiap master. Berikut adalah contoh potongan program menghapus data dari form master member.</w:t>
+        <w:t>Pada setiap master pada program memiliki fitur delete untuk menghapus data pada database. Data yang akan dihapus dapat beragam sesuai dengan masternya. Pada umumnya kode program dari menghapus ini memiliki karakteristik yang sama pada setiap master. Berikut adalah contoh potongan program menghapus data dari form master member.</w:t>
       </w:r>
     </w:p>
     <w:p>
@@ -5372,30 +4999,8 @@
         <w:rPr>
           <w:highlight w:val="white"/>
         </w:rPr>
-        <w:t xml:space="preserve">Pada potongan program ini, baris pertama memberikan pengecekan terhadap data yang </w:t>
-      </w:r>
-      <w:proofErr w:type="gramStart"/>
-      <w:r>
-        <w:rPr>
-          <w:highlight w:val="white"/>
-        </w:rPr>
-        <w:t>akan</w:t>
-      </w:r>
-      <w:proofErr w:type="gramEnd"/>
-      <w:r>
-        <w:rPr>
-          <w:highlight w:val="white"/>
-        </w:rPr>
-        <w:t xml:space="preserve"> dieksekusi sudah terisi. Kemudian pada baris 5, data dilempar ke class program. </w:t>
-      </w:r>
-      <w:proofErr w:type="gramStart"/>
-      <w:r>
-        <w:rPr>
-          <w:highlight w:val="white"/>
-        </w:rPr>
-        <w:t>Berikut potongan program pada class.</w:t>
-      </w:r>
-      <w:proofErr w:type="gramEnd"/>
+        <w:t>Pada potongan program ini, baris pertama memberikan pengecekan terhadap data yang akan dieksekusi sudah terisi. Kemudian pada baris 5, data dilempar ke class program. Berikut potongan program pada class.</w:t>
+      </w:r>
     </w:p>
     <w:p>
       <w:pPr>
@@ -5705,21 +5310,7 @@
         <w:rPr>
           <w:highlight w:val="white"/>
         </w:rPr>
-        <w:t xml:space="preserve">Pada potongan program class ini, data yang dilepar dari form master </w:t>
-      </w:r>
-      <w:proofErr w:type="gramStart"/>
-      <w:r>
-        <w:rPr>
-          <w:highlight w:val="white"/>
-        </w:rPr>
-        <w:t>akan</w:t>
-      </w:r>
-      <w:proofErr w:type="gramEnd"/>
-      <w:r>
-        <w:rPr>
-          <w:highlight w:val="white"/>
-        </w:rPr>
-        <w:t xml:space="preserve"> </w:t>
+        <w:t xml:space="preserve">Pada potongan program class ini, data yang dilepar dari form master akan </w:t>
       </w:r>
       <w:r>
         <w:rPr>
@@ -5758,22 +5349,9 @@
       <w:r>
         <w:t xml:space="preserve">Setiap form yang memiliki data tabel membutuhkan source code untuk menampilan isi data. Pada umumnya source code untuk menampilkan data tabel memiliki karakterisitik yang </w:t>
       </w:r>
-      <w:proofErr w:type="gramStart"/>
       <w:r>
         <w:lastRenderedPageBreak/>
-        <w:t>sama</w:t>
-      </w:r>
-      <w:proofErr w:type="gramEnd"/>
-      <w:r>
-        <w:t xml:space="preserve">. Data yang ada pada tabel </w:t>
-      </w:r>
-      <w:proofErr w:type="gramStart"/>
-      <w:r>
-        <w:t>akan</w:t>
-      </w:r>
-      <w:proofErr w:type="gramEnd"/>
-      <w:r>
-        <w:t xml:space="preserve"> disesuaikan dengan form nya. Berikut contoh implementasi source code untuk menampilkan data tabel pada form master member.</w:t>
+        <w:t>sama. Data yang ada pada tabel akan disesuaikan dengan form nya. Berikut contoh implementasi source code untuk menampilkan data tabel pada form master member.</w:t>
       </w:r>
     </w:p>
     <w:p>
@@ -6090,23 +5668,7 @@
     </w:p>
     <w:p>
       <w:r>
-        <w:t xml:space="preserve">Setiap form transaksi dapat melakukan penyimpanan data. Pada umumnya source code untuk menambah data transaksi memiliki karakterisitik yang </w:t>
-      </w:r>
-      <w:proofErr w:type="gramStart"/>
-      <w:r>
-        <w:t>sama</w:t>
-      </w:r>
-      <w:proofErr w:type="gramEnd"/>
-      <w:r>
-        <w:t xml:space="preserve">. Query yang digunakan </w:t>
-      </w:r>
-      <w:proofErr w:type="gramStart"/>
-      <w:r>
-        <w:t>akan</w:t>
-      </w:r>
-      <w:proofErr w:type="gramEnd"/>
-      <w:r>
-        <w:t xml:space="preserve"> disesuaikan dengan form nya. Berikut contoh implementasi source code untuk menambah data pada form transaksi laundry baru.</w:t>
+        <w:t>Setiap form transaksi dapat melakukan penyimpanan data. Pada umumnya source code untuk menambah data transaksi memiliki karakterisitik yang sama. Query yang digunakan akan disesuaikan dengan form nya. Berikut contoh implementasi source code untuk menambah data pada form transaksi laundry baru.</w:t>
       </w:r>
     </w:p>
     <w:p>
@@ -7022,7 +6584,6 @@
           <w:highlight w:val="white"/>
         </w:rPr>
       </w:pPr>
-      <w:proofErr w:type="gramStart"/>
       <w:r>
         <w:rPr>
           <w:highlight w:val="white"/>
@@ -7033,37 +6594,8 @@
         <w:rPr>
           <w:highlight w:val="white"/>
         </w:rPr>
-        <w:t>beberapa poin yang penting.</w:t>
-      </w:r>
-      <w:proofErr w:type="gramEnd"/>
-      <w:r>
-        <w:rPr>
-          <w:highlight w:val="white"/>
-        </w:rPr>
-        <w:t xml:space="preserve"> Pada baris 2 hingga baris 7 adalah pengecekan terhadap inputan </w:t>
-      </w:r>
-      <w:proofErr w:type="gramStart"/>
-      <w:r>
-        <w:rPr>
-          <w:highlight w:val="white"/>
-        </w:rPr>
-        <w:t>bayar</w:t>
-      </w:r>
-      <w:proofErr w:type="gramEnd"/>
-      <w:r>
-        <w:rPr>
-          <w:highlight w:val="white"/>
-        </w:rPr>
-        <w:t xml:space="preserve">, sehingga ketika tidak diisi program tidak akan mengalami eror. Pada baris baris 9 hingga baris 32 merupakan deklarasi value untuk ditampilkan pada form KonfirmasiNewLaundry dan baris 33 digunakan untuk menjalankan form tersebut. Pada baris 35 value data tersebut dilemparkan ke dalam class program. </w:t>
-      </w:r>
-      <w:proofErr w:type="gramStart"/>
-      <w:r>
-        <w:rPr>
-          <w:highlight w:val="white"/>
-        </w:rPr>
-        <w:t>Berikut potongan program transaksi pada class.</w:t>
-      </w:r>
-      <w:proofErr w:type="gramEnd"/>
+        <w:t>beberapa poin yang penting. Pada baris 2 hingga baris 7 adalah pengecekan terhadap inputan bayar, sehingga ketika tidak diisi program tidak akan mengalami eror. Pada baris baris 9 hingga baris 32 merupakan deklarasi value untuk ditampilkan pada form KonfirmasiNewLaundry dan baris 33 digunakan untuk menjalankan form tersebut. Pada baris 35 value data tersebut dilemparkan ke dalam class program. Berikut potongan program transaksi pada class.</w:t>
+      </w:r>
     </w:p>
     <w:p>
       <w:pPr>
@@ -7076,21 +6608,7 @@
         <w:rPr>
           <w:highlight w:val="white"/>
         </w:rPr>
-        <w:t xml:space="preserve">Segmen program 4.10 Class </w:t>
-      </w:r>
-      <w:proofErr w:type="gramStart"/>
-      <w:r>
-        <w:rPr>
-          <w:highlight w:val="white"/>
-        </w:rPr>
-        <w:t>Save</w:t>
-      </w:r>
-      <w:proofErr w:type="gramEnd"/>
-      <w:r>
-        <w:rPr>
-          <w:highlight w:val="white"/>
-        </w:rPr>
-        <w:t xml:space="preserve"> Transaksi Laundry Baru</w:t>
+        <w:t>Segmen program 4.10 Class Save Transaksi Laundry Baru</w:t>
       </w:r>
     </w:p>
     <w:p>
@@ -7495,24 +7013,18 @@
         <w:t xml:space="preserve"> </w:t>
       </w:r>
       <w:r>
-        <w:t xml:space="preserve">Pada umumnya source code untuk menambah data transaksi memiliki karakterisitik yang </w:t>
-      </w:r>
-      <w:proofErr w:type="gramStart"/>
-      <w:r>
-        <w:t>sama</w:t>
-      </w:r>
-      <w:proofErr w:type="gramEnd"/>
-      <w:r>
-        <w:t xml:space="preserve">. Query yang digunakan </w:t>
-      </w:r>
-      <w:proofErr w:type="gramStart"/>
-      <w:r>
-        <w:t>akan</w:t>
-      </w:r>
-      <w:proofErr w:type="gramEnd"/>
-      <w:r>
-        <w:t xml:space="preserve"> disesuaikan dengan form nya. Berikut contoh potongan program pencarian pada form ViewTrans.</w:t>
-      </w:r>
+        <w:t>Pada umumnya source code untuk menambah data transaksi memiliki karakterisitik yang sama. Query yang digunakan akan disesuaikan dengan form nya. Berikut contoh potongan program pencarian pada form ViewTrans.</w:t>
+      </w:r>
+    </w:p>
+    <w:p>
+      <w:pPr>
+        <w:pStyle w:val="Title"/>
+      </w:pPr>
+      <w:r>
+        <w:t>Segmen program 4.11 Pencarian Data Transaksi</w:t>
+      </w:r>
+      <w:bookmarkStart w:id="0" w:name="_GoBack"/>
+      <w:bookmarkEnd w:id="0"/>
     </w:p>
     <w:p>
       <w:pPr>
@@ -7850,31 +7362,15 @@
         <w:rPr>
           <w:highlight w:val="white"/>
         </w:rPr>
-        <w:t xml:space="preserve">Pada baris 5 merupakan query yang digunakan menentukan data yang dicari. Setelah data ditemukan, maka data </w:t>
-      </w:r>
-      <w:proofErr w:type="gramStart"/>
-      <w:r>
-        <w:rPr>
-          <w:highlight w:val="white"/>
-        </w:rPr>
-        <w:t>akan</w:t>
-      </w:r>
-      <w:proofErr w:type="gramEnd"/>
-      <w:r>
-        <w:rPr>
-          <w:highlight w:val="white"/>
-        </w:rPr>
-        <w:t xml:space="preserve"> ditampilkan pada tabel program.</w:t>
-      </w:r>
-    </w:p>
-    <w:p>
-      <w:pPr>
-        <w:rPr>
-          <w:highlight w:val="white"/>
-        </w:rPr>
-      </w:pPr>
-      <w:bookmarkStart w:id="0" w:name="_GoBack"/>
-      <w:bookmarkEnd w:id="0"/>
+        <w:t>Pada baris 5 merupakan query yang digunakan menentukan data yang dicari. Setelah data ditemukan, maka data akan ditampilkan pada tabel program.</w:t>
+      </w:r>
+    </w:p>
+    <w:p>
+      <w:pPr>
+        <w:rPr>
+          <w:highlight w:val="white"/>
+        </w:rPr>
+      </w:pPr>
     </w:p>
     <w:sectPr>
       <w:pgSz w:w="12240" w:h="15840"/>

</xml_diff>